<commit_message>
52NEWWORD.docx changes is done
</commit_message>
<xml_diff>
--- a/52NEWWORD.docx
+++ b/52NEWWORD.docx
@@ -3,24 +3,13 @@
 <w:document xmlns:wpc="http://schemas.microsoft.com/office/word/2010/wordprocessingCanvas" xmlns:mc="http://schemas.openxmlformats.org/markup-compatibility/2006" xmlns:o="urn:schemas-microsoft-com:office:office" xmlns:r="http://schemas.openxmlformats.org/officeDocument/2006/relationships" xmlns:m="http://schemas.openxmlformats.org/officeDocument/2006/math" xmlns:v="urn:schemas-microsoft-com:vml" xmlns:wp14="http://schemas.microsoft.com/office/word/2010/wordprocessingDrawing" xmlns:wp="http://schemas.openxmlformats.org/drawingml/2006/wordprocessingDrawing" xmlns:w10="urn:schemas-microsoft-com:office:word" xmlns:w="http://schemas.openxmlformats.org/wordprocessingml/2006/main" xmlns:w14="http://schemas.microsoft.com/office/word/2010/wordml" xmlns:wpg="http://schemas.microsoft.com/office/word/2010/wordprocessingGroup" xmlns:wpi="http://schemas.microsoft.com/office/word/2010/wordprocessingInk" xmlns:wne="http://schemas.microsoft.com/office/word/2006/wordml" xmlns:wps="http://schemas.microsoft.com/office/word/2010/wordprocessingShape" mc:Ignorable="w14 wp14">
   <w:body>
     <w:p>
-      <w:r>
-        <w:t>H</w:t>
-      </w:r>
-      <w:r>
-        <w:t>hxabb</w:t>
-      </w:r>
-      <w:r>
-        <w:t>HI SHIVA</w:t>
-      </w:r>
+      <w:bookmarkStart w:id="0" w:name="_GoBack"/>
+      <w:bookmarkEnd w:id="0"/>
     </w:p>
     <w:p>
       <w:r>
-        <w:t>Hello shivam</w:t>
+        <w:t>HELLO WORLD</w:t>
       </w:r>
-    </w:p>
-    <w:p>
-      <w:bookmarkStart w:id="0" w:name="_GoBack"/>
-      <w:bookmarkEnd w:id="0"/>
     </w:p>
     <w:sectPr>
       <w:pgSz w:w="12240" w:h="15840"/>
@@ -192,6 +181,163 @@
     <w:name w:val="Normal"/>
     <w:qFormat/>
   </w:style>
+  <w:style w:type="paragraph" w:styleId="Heading1">
+    <w:name w:val="heading 1"/>
+    <w:basedOn w:val="Normal"/>
+    <w:next w:val="Normal"/>
+    <w:link w:val="Heading1Char"/>
+    <w:uiPriority w:val="9"/>
+    <w:qFormat/>
+    <w:rsid w:val="00135071"/>
+    <w:pPr>
+      <w:keepNext/>
+      <w:keepLines/>
+      <w:spacing w:before="480" w:after="0"/>
+      <w:outlineLvl w:val="0"/>
+    </w:pPr>
+    <w:rPr>
+      <w:rFonts w:asciiTheme="majorHAnsi" w:eastAsiaTheme="majorEastAsia" w:hAnsiTheme="majorHAnsi" w:cstheme="majorBidi"/>
+      <w:b/>
+      <w:bCs/>
+      <w:color w:val="365F91" w:themeColor="accent1" w:themeShade="BF"/>
+      <w:sz w:val="28"/>
+      <w:szCs w:val="28"/>
+    </w:rPr>
+  </w:style>
+  <w:style w:type="paragraph" w:styleId="Heading2">
+    <w:name w:val="heading 2"/>
+    <w:basedOn w:val="Normal"/>
+    <w:next w:val="Normal"/>
+    <w:link w:val="Heading2Char"/>
+    <w:uiPriority w:val="9"/>
+    <w:unhideWhenUsed/>
+    <w:qFormat/>
+    <w:rsid w:val="00135071"/>
+    <w:pPr>
+      <w:keepNext/>
+      <w:keepLines/>
+      <w:spacing w:before="200" w:after="0"/>
+      <w:outlineLvl w:val="1"/>
+    </w:pPr>
+    <w:rPr>
+      <w:rFonts w:asciiTheme="majorHAnsi" w:eastAsiaTheme="majorEastAsia" w:hAnsiTheme="majorHAnsi" w:cstheme="majorBidi"/>
+      <w:b/>
+      <w:bCs/>
+      <w:color w:val="4F81BD" w:themeColor="accent1"/>
+      <w:sz w:val="26"/>
+      <w:szCs w:val="26"/>
+    </w:rPr>
+  </w:style>
+  <w:style w:type="paragraph" w:styleId="Heading3">
+    <w:name w:val="heading 3"/>
+    <w:basedOn w:val="Normal"/>
+    <w:next w:val="Normal"/>
+    <w:link w:val="Heading3Char"/>
+    <w:uiPriority w:val="9"/>
+    <w:unhideWhenUsed/>
+    <w:qFormat/>
+    <w:rsid w:val="00135071"/>
+    <w:pPr>
+      <w:keepNext/>
+      <w:keepLines/>
+      <w:spacing w:before="200" w:after="0"/>
+      <w:outlineLvl w:val="2"/>
+    </w:pPr>
+    <w:rPr>
+      <w:rFonts w:asciiTheme="majorHAnsi" w:eastAsiaTheme="majorEastAsia" w:hAnsiTheme="majorHAnsi" w:cstheme="majorBidi"/>
+      <w:b/>
+      <w:bCs/>
+      <w:color w:val="4F81BD" w:themeColor="accent1"/>
+    </w:rPr>
+  </w:style>
+  <w:style w:type="paragraph" w:styleId="Heading4">
+    <w:name w:val="heading 4"/>
+    <w:basedOn w:val="Normal"/>
+    <w:next w:val="Normal"/>
+    <w:link w:val="Heading4Char"/>
+    <w:uiPriority w:val="9"/>
+    <w:unhideWhenUsed/>
+    <w:qFormat/>
+    <w:rsid w:val="00135071"/>
+    <w:pPr>
+      <w:keepNext/>
+      <w:keepLines/>
+      <w:spacing w:before="200" w:after="0"/>
+      <w:outlineLvl w:val="3"/>
+    </w:pPr>
+    <w:rPr>
+      <w:rFonts w:asciiTheme="majorHAnsi" w:eastAsiaTheme="majorEastAsia" w:hAnsiTheme="majorHAnsi" w:cstheme="majorBidi"/>
+      <w:b/>
+      <w:bCs/>
+      <w:i/>
+      <w:iCs/>
+      <w:color w:val="4F81BD" w:themeColor="accent1"/>
+    </w:rPr>
+  </w:style>
+  <w:style w:type="paragraph" w:styleId="Heading5">
+    <w:name w:val="heading 5"/>
+    <w:basedOn w:val="Normal"/>
+    <w:next w:val="Normal"/>
+    <w:link w:val="Heading5Char"/>
+    <w:uiPriority w:val="9"/>
+    <w:unhideWhenUsed/>
+    <w:qFormat/>
+    <w:rsid w:val="00135071"/>
+    <w:pPr>
+      <w:keepNext/>
+      <w:keepLines/>
+      <w:spacing w:before="200" w:after="0"/>
+      <w:outlineLvl w:val="4"/>
+    </w:pPr>
+    <w:rPr>
+      <w:rFonts w:asciiTheme="majorHAnsi" w:eastAsiaTheme="majorEastAsia" w:hAnsiTheme="majorHAnsi" w:cstheme="majorBidi"/>
+      <w:color w:val="243F60" w:themeColor="accent1" w:themeShade="7F"/>
+    </w:rPr>
+  </w:style>
+  <w:style w:type="paragraph" w:styleId="Heading6">
+    <w:name w:val="heading 6"/>
+    <w:basedOn w:val="Normal"/>
+    <w:next w:val="Normal"/>
+    <w:link w:val="Heading6Char"/>
+    <w:uiPriority w:val="9"/>
+    <w:unhideWhenUsed/>
+    <w:qFormat/>
+    <w:rsid w:val="00135071"/>
+    <w:pPr>
+      <w:keepNext/>
+      <w:keepLines/>
+      <w:spacing w:before="200" w:after="0"/>
+      <w:outlineLvl w:val="5"/>
+    </w:pPr>
+    <w:rPr>
+      <w:rFonts w:asciiTheme="majorHAnsi" w:eastAsiaTheme="majorEastAsia" w:hAnsiTheme="majorHAnsi" w:cstheme="majorBidi"/>
+      <w:i/>
+      <w:iCs/>
+      <w:color w:val="243F60" w:themeColor="accent1" w:themeShade="7F"/>
+    </w:rPr>
+  </w:style>
+  <w:style w:type="paragraph" w:styleId="Heading7">
+    <w:name w:val="heading 7"/>
+    <w:basedOn w:val="Normal"/>
+    <w:next w:val="Normal"/>
+    <w:link w:val="Heading7Char"/>
+    <w:uiPriority w:val="9"/>
+    <w:unhideWhenUsed/>
+    <w:qFormat/>
+    <w:rsid w:val="00135071"/>
+    <w:pPr>
+      <w:keepNext/>
+      <w:keepLines/>
+      <w:spacing w:before="200" w:after="0"/>
+      <w:outlineLvl w:val="6"/>
+    </w:pPr>
+    <w:rPr>
+      <w:rFonts w:asciiTheme="majorHAnsi" w:eastAsiaTheme="majorEastAsia" w:hAnsiTheme="majorHAnsi" w:cstheme="majorBidi"/>
+      <w:i/>
+      <w:iCs/>
+      <w:color w:val="404040" w:themeColor="text1" w:themeTint="BF"/>
+    </w:rPr>
+  </w:style>
   <w:style w:type="character" w:default="1" w:styleId="DefaultParagraphFont">
     <w:name w:val="Default Paragraph Font"/>
     <w:uiPriority w:val="1"/>
@@ -218,6 +364,149 @@
     <w:uiPriority w:val="99"/>
     <w:semiHidden/>
     <w:unhideWhenUsed/>
+  </w:style>
+  <w:style w:type="paragraph" w:styleId="NoSpacing">
+    <w:name w:val="No Spacing"/>
+    <w:uiPriority w:val="1"/>
+    <w:qFormat/>
+    <w:rsid w:val="00135071"/>
+    <w:pPr>
+      <w:spacing w:after="0" w:line="240" w:lineRule="auto"/>
+    </w:pPr>
+  </w:style>
+  <w:style w:type="character" w:customStyle="1" w:styleId="Heading1Char">
+    <w:name w:val="Heading 1 Char"/>
+    <w:basedOn w:val="DefaultParagraphFont"/>
+    <w:link w:val="Heading1"/>
+    <w:uiPriority w:val="9"/>
+    <w:rsid w:val="00135071"/>
+    <w:rPr>
+      <w:rFonts w:asciiTheme="majorHAnsi" w:eastAsiaTheme="majorEastAsia" w:hAnsiTheme="majorHAnsi" w:cstheme="majorBidi"/>
+      <w:b/>
+      <w:bCs/>
+      <w:color w:val="365F91" w:themeColor="accent1" w:themeShade="BF"/>
+      <w:sz w:val="28"/>
+      <w:szCs w:val="28"/>
+    </w:rPr>
+  </w:style>
+  <w:style w:type="character" w:customStyle="1" w:styleId="Heading2Char">
+    <w:name w:val="Heading 2 Char"/>
+    <w:basedOn w:val="DefaultParagraphFont"/>
+    <w:link w:val="Heading2"/>
+    <w:uiPriority w:val="9"/>
+    <w:rsid w:val="00135071"/>
+    <w:rPr>
+      <w:rFonts w:asciiTheme="majorHAnsi" w:eastAsiaTheme="majorEastAsia" w:hAnsiTheme="majorHAnsi" w:cstheme="majorBidi"/>
+      <w:b/>
+      <w:bCs/>
+      <w:color w:val="4F81BD" w:themeColor="accent1"/>
+      <w:sz w:val="26"/>
+      <w:szCs w:val="26"/>
+    </w:rPr>
+  </w:style>
+  <w:style w:type="character" w:customStyle="1" w:styleId="Heading3Char">
+    <w:name w:val="Heading 3 Char"/>
+    <w:basedOn w:val="DefaultParagraphFont"/>
+    <w:link w:val="Heading3"/>
+    <w:uiPriority w:val="9"/>
+    <w:rsid w:val="00135071"/>
+    <w:rPr>
+      <w:rFonts w:asciiTheme="majorHAnsi" w:eastAsiaTheme="majorEastAsia" w:hAnsiTheme="majorHAnsi" w:cstheme="majorBidi"/>
+      <w:b/>
+      <w:bCs/>
+      <w:color w:val="4F81BD" w:themeColor="accent1"/>
+    </w:rPr>
+  </w:style>
+  <w:style w:type="character" w:customStyle="1" w:styleId="Heading4Char">
+    <w:name w:val="Heading 4 Char"/>
+    <w:basedOn w:val="DefaultParagraphFont"/>
+    <w:link w:val="Heading4"/>
+    <w:uiPriority w:val="9"/>
+    <w:rsid w:val="00135071"/>
+    <w:rPr>
+      <w:rFonts w:asciiTheme="majorHAnsi" w:eastAsiaTheme="majorEastAsia" w:hAnsiTheme="majorHAnsi" w:cstheme="majorBidi"/>
+      <w:b/>
+      <w:bCs/>
+      <w:i/>
+      <w:iCs/>
+      <w:color w:val="4F81BD" w:themeColor="accent1"/>
+    </w:rPr>
+  </w:style>
+  <w:style w:type="character" w:customStyle="1" w:styleId="Heading5Char">
+    <w:name w:val="Heading 5 Char"/>
+    <w:basedOn w:val="DefaultParagraphFont"/>
+    <w:link w:val="Heading5"/>
+    <w:uiPriority w:val="9"/>
+    <w:rsid w:val="00135071"/>
+    <w:rPr>
+      <w:rFonts w:asciiTheme="majorHAnsi" w:eastAsiaTheme="majorEastAsia" w:hAnsiTheme="majorHAnsi" w:cstheme="majorBidi"/>
+      <w:color w:val="243F60" w:themeColor="accent1" w:themeShade="7F"/>
+    </w:rPr>
+  </w:style>
+  <w:style w:type="character" w:customStyle="1" w:styleId="Heading6Char">
+    <w:name w:val="Heading 6 Char"/>
+    <w:basedOn w:val="DefaultParagraphFont"/>
+    <w:link w:val="Heading6"/>
+    <w:uiPriority w:val="9"/>
+    <w:rsid w:val="00135071"/>
+    <w:rPr>
+      <w:rFonts w:asciiTheme="majorHAnsi" w:eastAsiaTheme="majorEastAsia" w:hAnsiTheme="majorHAnsi" w:cstheme="majorBidi"/>
+      <w:i/>
+      <w:iCs/>
+      <w:color w:val="243F60" w:themeColor="accent1" w:themeShade="7F"/>
+    </w:rPr>
+  </w:style>
+  <w:style w:type="character" w:customStyle="1" w:styleId="Heading7Char">
+    <w:name w:val="Heading 7 Char"/>
+    <w:basedOn w:val="DefaultParagraphFont"/>
+    <w:link w:val="Heading7"/>
+    <w:uiPriority w:val="9"/>
+    <w:rsid w:val="00135071"/>
+    <w:rPr>
+      <w:rFonts w:asciiTheme="majorHAnsi" w:eastAsiaTheme="majorEastAsia" w:hAnsiTheme="majorHAnsi" w:cstheme="majorBidi"/>
+      <w:i/>
+      <w:iCs/>
+      <w:color w:val="404040" w:themeColor="text1" w:themeTint="BF"/>
+    </w:rPr>
+  </w:style>
+  <w:style w:type="paragraph" w:styleId="Title">
+    <w:name w:val="Title"/>
+    <w:basedOn w:val="Normal"/>
+    <w:next w:val="Normal"/>
+    <w:link w:val="TitleChar"/>
+    <w:uiPriority w:val="10"/>
+    <w:qFormat/>
+    <w:rsid w:val="00135071"/>
+    <w:pPr>
+      <w:pBdr>
+        <w:bottom w:val="single" w:sz="8" w:space="4" w:color="4F81BD" w:themeColor="accent1"/>
+      </w:pBdr>
+      <w:spacing w:after="300" w:line="240" w:lineRule="auto"/>
+      <w:contextualSpacing/>
+    </w:pPr>
+    <w:rPr>
+      <w:rFonts w:asciiTheme="majorHAnsi" w:eastAsiaTheme="majorEastAsia" w:hAnsiTheme="majorHAnsi" w:cstheme="majorBidi"/>
+      <w:color w:val="17365D" w:themeColor="text2" w:themeShade="BF"/>
+      <w:spacing w:val="5"/>
+      <w:kern w:val="28"/>
+      <w:sz w:val="52"/>
+      <w:szCs w:val="52"/>
+    </w:rPr>
+  </w:style>
+  <w:style w:type="character" w:customStyle="1" w:styleId="TitleChar">
+    <w:name w:val="Title Char"/>
+    <w:basedOn w:val="DefaultParagraphFont"/>
+    <w:link w:val="Title"/>
+    <w:uiPriority w:val="10"/>
+    <w:rsid w:val="00135071"/>
+    <w:rPr>
+      <w:rFonts w:asciiTheme="majorHAnsi" w:eastAsiaTheme="majorEastAsia" w:hAnsiTheme="majorHAnsi" w:cstheme="majorBidi"/>
+      <w:color w:val="17365D" w:themeColor="text2" w:themeShade="BF"/>
+      <w:spacing w:val="5"/>
+      <w:kern w:val="28"/>
+      <w:sz w:val="52"/>
+      <w:szCs w:val="52"/>
+    </w:rPr>
   </w:style>
 </w:styles>
 </file>
@@ -382,6 +671,163 @@
     <w:name w:val="Normal"/>
     <w:qFormat/>
   </w:style>
+  <w:style w:type="paragraph" w:styleId="Heading1">
+    <w:name w:val="heading 1"/>
+    <w:basedOn w:val="Normal"/>
+    <w:next w:val="Normal"/>
+    <w:link w:val="Heading1Char"/>
+    <w:uiPriority w:val="9"/>
+    <w:qFormat/>
+    <w:rsid w:val="00135071"/>
+    <w:pPr>
+      <w:keepNext/>
+      <w:keepLines/>
+      <w:spacing w:before="480" w:after="0"/>
+      <w:outlineLvl w:val="0"/>
+    </w:pPr>
+    <w:rPr>
+      <w:rFonts w:asciiTheme="majorHAnsi" w:eastAsiaTheme="majorEastAsia" w:hAnsiTheme="majorHAnsi" w:cstheme="majorBidi"/>
+      <w:b/>
+      <w:bCs/>
+      <w:color w:val="365F91" w:themeColor="accent1" w:themeShade="BF"/>
+      <w:sz w:val="28"/>
+      <w:szCs w:val="28"/>
+    </w:rPr>
+  </w:style>
+  <w:style w:type="paragraph" w:styleId="Heading2">
+    <w:name w:val="heading 2"/>
+    <w:basedOn w:val="Normal"/>
+    <w:next w:val="Normal"/>
+    <w:link w:val="Heading2Char"/>
+    <w:uiPriority w:val="9"/>
+    <w:unhideWhenUsed/>
+    <w:qFormat/>
+    <w:rsid w:val="00135071"/>
+    <w:pPr>
+      <w:keepNext/>
+      <w:keepLines/>
+      <w:spacing w:before="200" w:after="0"/>
+      <w:outlineLvl w:val="1"/>
+    </w:pPr>
+    <w:rPr>
+      <w:rFonts w:asciiTheme="majorHAnsi" w:eastAsiaTheme="majorEastAsia" w:hAnsiTheme="majorHAnsi" w:cstheme="majorBidi"/>
+      <w:b/>
+      <w:bCs/>
+      <w:color w:val="4F81BD" w:themeColor="accent1"/>
+      <w:sz w:val="26"/>
+      <w:szCs w:val="26"/>
+    </w:rPr>
+  </w:style>
+  <w:style w:type="paragraph" w:styleId="Heading3">
+    <w:name w:val="heading 3"/>
+    <w:basedOn w:val="Normal"/>
+    <w:next w:val="Normal"/>
+    <w:link w:val="Heading3Char"/>
+    <w:uiPriority w:val="9"/>
+    <w:unhideWhenUsed/>
+    <w:qFormat/>
+    <w:rsid w:val="00135071"/>
+    <w:pPr>
+      <w:keepNext/>
+      <w:keepLines/>
+      <w:spacing w:before="200" w:after="0"/>
+      <w:outlineLvl w:val="2"/>
+    </w:pPr>
+    <w:rPr>
+      <w:rFonts w:asciiTheme="majorHAnsi" w:eastAsiaTheme="majorEastAsia" w:hAnsiTheme="majorHAnsi" w:cstheme="majorBidi"/>
+      <w:b/>
+      <w:bCs/>
+      <w:color w:val="4F81BD" w:themeColor="accent1"/>
+    </w:rPr>
+  </w:style>
+  <w:style w:type="paragraph" w:styleId="Heading4">
+    <w:name w:val="heading 4"/>
+    <w:basedOn w:val="Normal"/>
+    <w:next w:val="Normal"/>
+    <w:link w:val="Heading4Char"/>
+    <w:uiPriority w:val="9"/>
+    <w:unhideWhenUsed/>
+    <w:qFormat/>
+    <w:rsid w:val="00135071"/>
+    <w:pPr>
+      <w:keepNext/>
+      <w:keepLines/>
+      <w:spacing w:before="200" w:after="0"/>
+      <w:outlineLvl w:val="3"/>
+    </w:pPr>
+    <w:rPr>
+      <w:rFonts w:asciiTheme="majorHAnsi" w:eastAsiaTheme="majorEastAsia" w:hAnsiTheme="majorHAnsi" w:cstheme="majorBidi"/>
+      <w:b/>
+      <w:bCs/>
+      <w:i/>
+      <w:iCs/>
+      <w:color w:val="4F81BD" w:themeColor="accent1"/>
+    </w:rPr>
+  </w:style>
+  <w:style w:type="paragraph" w:styleId="Heading5">
+    <w:name w:val="heading 5"/>
+    <w:basedOn w:val="Normal"/>
+    <w:next w:val="Normal"/>
+    <w:link w:val="Heading5Char"/>
+    <w:uiPriority w:val="9"/>
+    <w:unhideWhenUsed/>
+    <w:qFormat/>
+    <w:rsid w:val="00135071"/>
+    <w:pPr>
+      <w:keepNext/>
+      <w:keepLines/>
+      <w:spacing w:before="200" w:after="0"/>
+      <w:outlineLvl w:val="4"/>
+    </w:pPr>
+    <w:rPr>
+      <w:rFonts w:asciiTheme="majorHAnsi" w:eastAsiaTheme="majorEastAsia" w:hAnsiTheme="majorHAnsi" w:cstheme="majorBidi"/>
+      <w:color w:val="243F60" w:themeColor="accent1" w:themeShade="7F"/>
+    </w:rPr>
+  </w:style>
+  <w:style w:type="paragraph" w:styleId="Heading6">
+    <w:name w:val="heading 6"/>
+    <w:basedOn w:val="Normal"/>
+    <w:next w:val="Normal"/>
+    <w:link w:val="Heading6Char"/>
+    <w:uiPriority w:val="9"/>
+    <w:unhideWhenUsed/>
+    <w:qFormat/>
+    <w:rsid w:val="00135071"/>
+    <w:pPr>
+      <w:keepNext/>
+      <w:keepLines/>
+      <w:spacing w:before="200" w:after="0"/>
+      <w:outlineLvl w:val="5"/>
+    </w:pPr>
+    <w:rPr>
+      <w:rFonts w:asciiTheme="majorHAnsi" w:eastAsiaTheme="majorEastAsia" w:hAnsiTheme="majorHAnsi" w:cstheme="majorBidi"/>
+      <w:i/>
+      <w:iCs/>
+      <w:color w:val="243F60" w:themeColor="accent1" w:themeShade="7F"/>
+    </w:rPr>
+  </w:style>
+  <w:style w:type="paragraph" w:styleId="Heading7">
+    <w:name w:val="heading 7"/>
+    <w:basedOn w:val="Normal"/>
+    <w:next w:val="Normal"/>
+    <w:link w:val="Heading7Char"/>
+    <w:uiPriority w:val="9"/>
+    <w:unhideWhenUsed/>
+    <w:qFormat/>
+    <w:rsid w:val="00135071"/>
+    <w:pPr>
+      <w:keepNext/>
+      <w:keepLines/>
+      <w:spacing w:before="200" w:after="0"/>
+      <w:outlineLvl w:val="6"/>
+    </w:pPr>
+    <w:rPr>
+      <w:rFonts w:asciiTheme="majorHAnsi" w:eastAsiaTheme="majorEastAsia" w:hAnsiTheme="majorHAnsi" w:cstheme="majorBidi"/>
+      <w:i/>
+      <w:iCs/>
+      <w:color w:val="404040" w:themeColor="text1" w:themeTint="BF"/>
+    </w:rPr>
+  </w:style>
   <w:style w:type="character" w:default="1" w:styleId="DefaultParagraphFont">
     <w:name w:val="Default Paragraph Font"/>
     <w:uiPriority w:val="1"/>
@@ -408,6 +854,149 @@
     <w:uiPriority w:val="99"/>
     <w:semiHidden/>
     <w:unhideWhenUsed/>
+  </w:style>
+  <w:style w:type="paragraph" w:styleId="NoSpacing">
+    <w:name w:val="No Spacing"/>
+    <w:uiPriority w:val="1"/>
+    <w:qFormat/>
+    <w:rsid w:val="00135071"/>
+    <w:pPr>
+      <w:spacing w:after="0" w:line="240" w:lineRule="auto"/>
+    </w:pPr>
+  </w:style>
+  <w:style w:type="character" w:customStyle="1" w:styleId="Heading1Char">
+    <w:name w:val="Heading 1 Char"/>
+    <w:basedOn w:val="DefaultParagraphFont"/>
+    <w:link w:val="Heading1"/>
+    <w:uiPriority w:val="9"/>
+    <w:rsid w:val="00135071"/>
+    <w:rPr>
+      <w:rFonts w:asciiTheme="majorHAnsi" w:eastAsiaTheme="majorEastAsia" w:hAnsiTheme="majorHAnsi" w:cstheme="majorBidi"/>
+      <w:b/>
+      <w:bCs/>
+      <w:color w:val="365F91" w:themeColor="accent1" w:themeShade="BF"/>
+      <w:sz w:val="28"/>
+      <w:szCs w:val="28"/>
+    </w:rPr>
+  </w:style>
+  <w:style w:type="character" w:customStyle="1" w:styleId="Heading2Char">
+    <w:name w:val="Heading 2 Char"/>
+    <w:basedOn w:val="DefaultParagraphFont"/>
+    <w:link w:val="Heading2"/>
+    <w:uiPriority w:val="9"/>
+    <w:rsid w:val="00135071"/>
+    <w:rPr>
+      <w:rFonts w:asciiTheme="majorHAnsi" w:eastAsiaTheme="majorEastAsia" w:hAnsiTheme="majorHAnsi" w:cstheme="majorBidi"/>
+      <w:b/>
+      <w:bCs/>
+      <w:color w:val="4F81BD" w:themeColor="accent1"/>
+      <w:sz w:val="26"/>
+      <w:szCs w:val="26"/>
+    </w:rPr>
+  </w:style>
+  <w:style w:type="character" w:customStyle="1" w:styleId="Heading3Char">
+    <w:name w:val="Heading 3 Char"/>
+    <w:basedOn w:val="DefaultParagraphFont"/>
+    <w:link w:val="Heading3"/>
+    <w:uiPriority w:val="9"/>
+    <w:rsid w:val="00135071"/>
+    <w:rPr>
+      <w:rFonts w:asciiTheme="majorHAnsi" w:eastAsiaTheme="majorEastAsia" w:hAnsiTheme="majorHAnsi" w:cstheme="majorBidi"/>
+      <w:b/>
+      <w:bCs/>
+      <w:color w:val="4F81BD" w:themeColor="accent1"/>
+    </w:rPr>
+  </w:style>
+  <w:style w:type="character" w:customStyle="1" w:styleId="Heading4Char">
+    <w:name w:val="Heading 4 Char"/>
+    <w:basedOn w:val="DefaultParagraphFont"/>
+    <w:link w:val="Heading4"/>
+    <w:uiPriority w:val="9"/>
+    <w:rsid w:val="00135071"/>
+    <w:rPr>
+      <w:rFonts w:asciiTheme="majorHAnsi" w:eastAsiaTheme="majorEastAsia" w:hAnsiTheme="majorHAnsi" w:cstheme="majorBidi"/>
+      <w:b/>
+      <w:bCs/>
+      <w:i/>
+      <w:iCs/>
+      <w:color w:val="4F81BD" w:themeColor="accent1"/>
+    </w:rPr>
+  </w:style>
+  <w:style w:type="character" w:customStyle="1" w:styleId="Heading5Char">
+    <w:name w:val="Heading 5 Char"/>
+    <w:basedOn w:val="DefaultParagraphFont"/>
+    <w:link w:val="Heading5"/>
+    <w:uiPriority w:val="9"/>
+    <w:rsid w:val="00135071"/>
+    <w:rPr>
+      <w:rFonts w:asciiTheme="majorHAnsi" w:eastAsiaTheme="majorEastAsia" w:hAnsiTheme="majorHAnsi" w:cstheme="majorBidi"/>
+      <w:color w:val="243F60" w:themeColor="accent1" w:themeShade="7F"/>
+    </w:rPr>
+  </w:style>
+  <w:style w:type="character" w:customStyle="1" w:styleId="Heading6Char">
+    <w:name w:val="Heading 6 Char"/>
+    <w:basedOn w:val="DefaultParagraphFont"/>
+    <w:link w:val="Heading6"/>
+    <w:uiPriority w:val="9"/>
+    <w:rsid w:val="00135071"/>
+    <w:rPr>
+      <w:rFonts w:asciiTheme="majorHAnsi" w:eastAsiaTheme="majorEastAsia" w:hAnsiTheme="majorHAnsi" w:cstheme="majorBidi"/>
+      <w:i/>
+      <w:iCs/>
+      <w:color w:val="243F60" w:themeColor="accent1" w:themeShade="7F"/>
+    </w:rPr>
+  </w:style>
+  <w:style w:type="character" w:customStyle="1" w:styleId="Heading7Char">
+    <w:name w:val="Heading 7 Char"/>
+    <w:basedOn w:val="DefaultParagraphFont"/>
+    <w:link w:val="Heading7"/>
+    <w:uiPriority w:val="9"/>
+    <w:rsid w:val="00135071"/>
+    <w:rPr>
+      <w:rFonts w:asciiTheme="majorHAnsi" w:eastAsiaTheme="majorEastAsia" w:hAnsiTheme="majorHAnsi" w:cstheme="majorBidi"/>
+      <w:i/>
+      <w:iCs/>
+      <w:color w:val="404040" w:themeColor="text1" w:themeTint="BF"/>
+    </w:rPr>
+  </w:style>
+  <w:style w:type="paragraph" w:styleId="Title">
+    <w:name w:val="Title"/>
+    <w:basedOn w:val="Normal"/>
+    <w:next w:val="Normal"/>
+    <w:link w:val="TitleChar"/>
+    <w:uiPriority w:val="10"/>
+    <w:qFormat/>
+    <w:rsid w:val="00135071"/>
+    <w:pPr>
+      <w:pBdr>
+        <w:bottom w:val="single" w:sz="8" w:space="4" w:color="4F81BD" w:themeColor="accent1"/>
+      </w:pBdr>
+      <w:spacing w:after="300" w:line="240" w:lineRule="auto"/>
+      <w:contextualSpacing/>
+    </w:pPr>
+    <w:rPr>
+      <w:rFonts w:asciiTheme="majorHAnsi" w:eastAsiaTheme="majorEastAsia" w:hAnsiTheme="majorHAnsi" w:cstheme="majorBidi"/>
+      <w:color w:val="17365D" w:themeColor="text2" w:themeShade="BF"/>
+      <w:spacing w:val="5"/>
+      <w:kern w:val="28"/>
+      <w:sz w:val="52"/>
+      <w:szCs w:val="52"/>
+    </w:rPr>
+  </w:style>
+  <w:style w:type="character" w:customStyle="1" w:styleId="TitleChar">
+    <w:name w:val="Title Char"/>
+    <w:basedOn w:val="DefaultParagraphFont"/>
+    <w:link w:val="Title"/>
+    <w:uiPriority w:val="10"/>
+    <w:rsid w:val="00135071"/>
+    <w:rPr>
+      <w:rFonts w:asciiTheme="majorHAnsi" w:eastAsiaTheme="majorEastAsia" w:hAnsiTheme="majorHAnsi" w:cstheme="majorBidi"/>
+      <w:color w:val="17365D" w:themeColor="text2" w:themeShade="BF"/>
+      <w:spacing w:val="5"/>
+      <w:kern w:val="28"/>
+      <w:sz w:val="52"/>
+      <w:szCs w:val="52"/>
+    </w:rPr>
   </w:style>
 </w:styles>
 </file>

</xml_diff>